<commit_message>
final commit, cleaned repo, final code and write up
</commit_message>
<xml_diff>
--- a/project-1-writeup.docx
+++ b/project-1-writeup.docx
@@ -64,79 +64,145 @@
         <w:t xml:space="preserve"> </w:t>
       </w:r>
       <w:r>
-        <w:t xml:space="preserve">company and service </w:t>
+        <w:t>company and service used</w:t>
+      </w:r>
+      <w:r>
+        <w:t xml:space="preserve"> </w:t>
+      </w:r>
+      <w:r>
+        <w:t>(ex. Uber Black), and various weather conditions</w:t>
+      </w:r>
+      <w:r>
+        <w:t xml:space="preserve"> </w:t>
+      </w:r>
+      <w:r>
+        <w:t xml:space="preserve">(ex. Temperature, precipitation). Luckily the data set was already very </w:t>
       </w:r>
       <w:proofErr w:type="gramStart"/>
       <w:r>
-        <w:t>used(</w:t>
+        <w:t>clean</w:t>
       </w:r>
       <w:proofErr w:type="gramEnd"/>
       <w:r>
-        <w:t xml:space="preserve">ex. Uber Black), and various weather conditions(ex. Temperature, precipitation). Luckily the data set was already very </w:t>
+        <w:t xml:space="preserve"> so we only really had to narrow things down to the specific variables we wanted to use. The largest problem with the data set was that it was collected over such a short period of time. This made trying to track usage </w:t>
+      </w:r>
+      <w:r>
+        <w:t>considering</w:t>
+      </w:r>
+      <w:r>
+        <w:t xml:space="preserve"> things like weather somewhat unfruitful, as it would be challenging to establish a verifiable pattern with such little data. This led us to look into other items most specifically the overall usage of each company and </w:t>
       </w:r>
       <w:proofErr w:type="gramStart"/>
       <w:r>
-        <w:t>clean</w:t>
+        <w:t>there</w:t>
       </w:r>
       <w:proofErr w:type="gramEnd"/>
       <w:r>
-        <w:t xml:space="preserve"> so we only really had to narrow things down to the specific variables we wanted to use. The largest problem with the data set was that it was collected over such a short period of time. This made trying to track usage </w:t>
-      </w:r>
-      <w:proofErr w:type="gramStart"/>
-      <w:r>
-        <w:t>taking into account</w:t>
-      </w:r>
-      <w:proofErr w:type="gramEnd"/>
-      <w:r>
-        <w:t xml:space="preserve"> things like weather somewhat unfruitful, as it would be challenging to establish a verifiable pattern with such little data. This led us to look into other items most specifically the overall usage of each company and </w:t>
-      </w:r>
-      <w:proofErr w:type="gramStart"/>
-      <w:r>
-        <w:t>there</w:t>
-      </w:r>
-      <w:proofErr w:type="gramEnd"/>
-      <w:r>
         <w:t xml:space="preserve"> services when taking things like time of day, type of service and pick-up/drop-off point.</w:t>
       </w:r>
     </w:p>
     <w:p>
       <w:pPr>
         <w:rPr>
+          <w:rFonts w:cstheme="minorHAnsi"/>
+          <w:color w:val="1D1C1D"/>
+          <w:shd w:val="clear" w:color="auto" w:fill="FFFFFF"/>
+        </w:rPr>
+      </w:pPr>
+      <w:r>
+        <w:rPr>
+          <w:rFonts w:ascii="Arial" w:hAnsi="Arial" w:cs="Arial"/>
+          <w:color w:val="1D1C1D"/>
+          <w:sz w:val="23"/>
+          <w:szCs w:val="23"/>
+        </w:rPr>
+        <w:br/>
+      </w:r>
+      <w:r>
+        <w:rPr>
+          <w:rFonts w:ascii="Arial" w:hAnsi="Arial" w:cs="Arial"/>
           <w:b/>
           <w:bCs/>
+          <w:color w:val="1D1C1D"/>
           <w:sz w:val="24"/>
           <w:szCs w:val="24"/>
-        </w:rPr>
-      </w:pPr>
-      <w:r>
+          <w:shd w:val="clear" w:color="auto" w:fill="FFFFFF"/>
+        </w:rPr>
+        <w:t>Does the market share between Lyft and Uber fluctuate as the total ride volume changes?</w:t>
+      </w:r>
+      <w:r>
+        <w:rPr>
+          <w:rFonts w:ascii="Arial" w:hAnsi="Arial" w:cs="Arial"/>
+          <w:color w:val="1D1C1D"/>
+          <w:sz w:val="23"/>
+          <w:szCs w:val="23"/>
+        </w:rPr>
+        <w:br/>
+      </w:r>
+      <w:r>
+        <w:rPr>
+          <w:rFonts w:cstheme="minorHAnsi"/>
+          <w:color w:val="1D1C1D"/>
+          <w:shd w:val="clear" w:color="auto" w:fill="FFFFFF"/>
+        </w:rPr>
+        <w:t xml:space="preserve">Null hypothesis – Market share will fluctuate as volume </w:t>
+      </w:r>
+      <w:proofErr w:type="spellStart"/>
+      <w:r>
+        <w:rPr>
+          <w:rFonts w:cstheme="minorHAnsi"/>
+          <w:color w:val="1D1C1D"/>
+          <w:shd w:val="clear" w:color="auto" w:fill="FFFFFF"/>
+        </w:rPr>
+        <w:t>changes?I</w:t>
+      </w:r>
+      <w:proofErr w:type="spellEnd"/>
+      <w:r>
+        <w:rPr>
+          <w:rFonts w:cstheme="minorHAnsi"/>
+          <w:color w:val="1D1C1D"/>
+          <w:shd w:val="clear" w:color="auto" w:fill="FFFFFF"/>
+        </w:rPr>
+        <w:t xml:space="preserve"> went into the project thinking there would likely be some relation between Uber and Lyft that would be a tug of war over market share with each company increasing ride volume as the other would be losing ride volume at the same time. I initially had to separate out the Lyft and Uber data and put it into a stacked bar graph to get an initial visual on how the data laid out. This showed me that there didn’t look to be any large fluctuating differences in market share over the referenced time </w:t>
+      </w:r>
+      <w:proofErr w:type="spellStart"/>
+      <w:r>
+        <w:rPr>
+          <w:rFonts w:cstheme="minorHAnsi"/>
+          <w:color w:val="1D1C1D"/>
+          <w:shd w:val="clear" w:color="auto" w:fill="FFFFFF"/>
+        </w:rPr>
+        <w:t>period.From</w:t>
+      </w:r>
+      <w:proofErr w:type="spellEnd"/>
+      <w:r>
+        <w:rPr>
+          <w:rFonts w:cstheme="minorHAnsi"/>
+          <w:color w:val="1D1C1D"/>
+          <w:shd w:val="clear" w:color="auto" w:fill="FFFFFF"/>
+        </w:rPr>
+        <w:t xml:space="preserve"> there, I created a line graph to show the rate of change in Uber’s lead in the market and the total volumes of both other services. These further showed no relation as there was no consistent pattern between volume and market share. Then following with the confirmation of my null hypothesis to show that the ranging volumes do not relate to market share.</w:t>
+      </w:r>
+    </w:p>
+    <w:p>
+      <w:pPr>
         <w:rPr>
           <w:b/>
           <w:bCs/>
-          <w:sz w:val="24"/>
-          <w:szCs w:val="24"/>
-        </w:rPr>
-        <w:t>Adam’s Section:</w:t>
-      </w:r>
-    </w:p>
-    <w:p>
-      <w:pPr>
-        <w:rPr>
-          <w:b/>
-          <w:bCs/>
-        </w:rPr>
-      </w:pPr>
-      <w:r>
-        <w:rPr>
+        </w:rPr>
+      </w:pPr>
+      <w:r>
+        <w:rPr>
+          <w:rFonts w:cstheme="minorHAnsi"/>
           <w:b/>
           <w:bCs/>
           <w:noProof/>
         </w:rPr>
-        <w:lastRenderedPageBreak/>
         <w:drawing>
-          <wp:inline distT="0" distB="0" distL="0" distR="0" wp14:anchorId="0936A7D9" wp14:editId="67EA3E67">
-            <wp:extent cx="5487650" cy="3658433"/>
-            <wp:effectExtent l="0" t="0" r="0" b="0"/>
-            <wp:docPr id="4" name="Picture 4" descr="A screenshot of a cell phone&#10;&#10;Description automatically generated"/>
+          <wp:inline distT="0" distB="0" distL="0" distR="0" wp14:anchorId="37D660FD" wp14:editId="2528025D">
+            <wp:extent cx="2903220" cy="1935480"/>
+            <wp:effectExtent l="0" t="0" r="0" b="7620"/>
+            <wp:docPr id="2" name="Picture 2" descr="A close up of a map&#10;&#10;Description automatically generated"/>
             <wp:cNvGraphicFramePr>
               <a:graphicFrameLocks xmlns:a="http://schemas.openxmlformats.org/drawingml/2006/main" noChangeAspect="1"/>
             </wp:cNvGraphicFramePr>
@@ -144,55 +210,7 @@
               <a:graphicData uri="http://schemas.openxmlformats.org/drawingml/2006/picture">
                 <pic:pic xmlns:pic="http://schemas.openxmlformats.org/drawingml/2006/picture">
                   <pic:nvPicPr>
-                    <pic:cNvPr id="4" name="dailyusage.png"/>
-                    <pic:cNvPicPr/>
-                  </pic:nvPicPr>
-                  <pic:blipFill>
-                    <a:blip r:embed="rId4">
-                      <a:extLst>
-                        <a:ext uri="{28A0092B-C50C-407E-A947-70E740481C1C}">
-                          <a14:useLocalDpi xmlns:a14="http://schemas.microsoft.com/office/drawing/2010/main" val="0"/>
-                        </a:ext>
-                      </a:extLst>
-                    </a:blip>
-                    <a:stretch>
-                      <a:fillRect/>
-                    </a:stretch>
-                  </pic:blipFill>
-                  <pic:spPr>
-                    <a:xfrm>
-                      <a:off x="0" y="0"/>
-                      <a:ext cx="5487650" cy="3658433"/>
-                    </a:xfrm>
-                    <a:prstGeom prst="rect">
-                      <a:avLst/>
-                    </a:prstGeom>
-                  </pic:spPr>
-                </pic:pic>
-              </a:graphicData>
-            </a:graphic>
-          </wp:inline>
-        </w:drawing>
-      </w:r>
-      <w:r>
-        <w:rPr>
-          <w:b/>
-          <w:bCs/>
-          <w:noProof/>
-        </w:rPr>
-        <w:drawing>
-          <wp:inline distT="0" distB="0" distL="0" distR="0" wp14:anchorId="6CD83F40" wp14:editId="2702E632">
-            <wp:extent cx="5487650" cy="3658433"/>
-            <wp:effectExtent l="0" t="0" r="0" b="0"/>
-            <wp:docPr id="5" name="Picture 5" descr="A picture containing writing implement&#10;&#10;Description automatically generated"/>
-            <wp:cNvGraphicFramePr>
-              <a:graphicFrameLocks xmlns:a="http://schemas.openxmlformats.org/drawingml/2006/main" noChangeAspect="1"/>
-            </wp:cNvGraphicFramePr>
-            <a:graphic xmlns:a="http://schemas.openxmlformats.org/drawingml/2006/main">
-              <a:graphicData uri="http://schemas.openxmlformats.org/drawingml/2006/picture">
-                <pic:pic xmlns:pic="http://schemas.openxmlformats.org/drawingml/2006/picture">
-                  <pic:nvPicPr>
-                    <pic:cNvPr id="5" name="UberandLyftDaily.png"/>
+                    <pic:cNvPr id="2" name="line.png"/>
                     <pic:cNvPicPr/>
                   </pic:nvPicPr>
                   <pic:blipFill>
@@ -210,7 +228,7 @@
                   <pic:spPr>
                     <a:xfrm>
                       <a:off x="0" y="0"/>
-                      <a:ext cx="5487650" cy="3658433"/>
+                      <a:ext cx="2903555" cy="1935703"/>
                     </a:xfrm>
                     <a:prstGeom prst="rect">
                       <a:avLst/>
@@ -222,6 +240,55 @@
           </wp:inline>
         </w:drawing>
       </w:r>
+      <w:r>
+        <w:rPr>
+          <w:rFonts w:cstheme="minorHAnsi"/>
+          <w:b/>
+          <w:bCs/>
+          <w:noProof/>
+        </w:rPr>
+        <w:drawing>
+          <wp:inline distT="0" distB="0" distL="0" distR="0" wp14:anchorId="6CD83F40" wp14:editId="5535DDDA">
+            <wp:extent cx="2910840" cy="1940560"/>
+            <wp:effectExtent l="0" t="0" r="3810" b="2540"/>
+            <wp:docPr id="5" name="Picture 5" descr="A picture containing writing implement&#10;&#10;Description automatically generated"/>
+            <wp:cNvGraphicFramePr>
+              <a:graphicFrameLocks xmlns:a="http://schemas.openxmlformats.org/drawingml/2006/main" noChangeAspect="1"/>
+            </wp:cNvGraphicFramePr>
+            <a:graphic xmlns:a="http://schemas.openxmlformats.org/drawingml/2006/main">
+              <a:graphicData uri="http://schemas.openxmlformats.org/drawingml/2006/picture">
+                <pic:pic xmlns:pic="http://schemas.openxmlformats.org/drawingml/2006/picture">
+                  <pic:nvPicPr>
+                    <pic:cNvPr id="5" name="UberandLyftDaily.png"/>
+                    <pic:cNvPicPr/>
+                  </pic:nvPicPr>
+                  <pic:blipFill>
+                    <a:blip r:embed="rId6">
+                      <a:extLst>
+                        <a:ext uri="{28A0092B-C50C-407E-A947-70E740481C1C}">
+                          <a14:useLocalDpi xmlns:a14="http://schemas.microsoft.com/office/drawing/2010/main" val="0"/>
+                        </a:ext>
+                      </a:extLst>
+                    </a:blip>
+                    <a:stretch>
+                      <a:fillRect/>
+                    </a:stretch>
+                  </pic:blipFill>
+                  <pic:spPr>
+                    <a:xfrm>
+                      <a:off x="0" y="0"/>
+                      <a:ext cx="2911194" cy="1940796"/>
+                    </a:xfrm>
+                    <a:prstGeom prst="rect">
+                      <a:avLst/>
+                    </a:prstGeom>
+                  </pic:spPr>
+                </pic:pic>
+              </a:graphicData>
+            </a:graphic>
+          </wp:inline>
+        </w:drawing>
+      </w:r>
     </w:p>
     <w:p>
       <w:pPr>
@@ -244,11 +311,8 @@
     </w:p>
     <w:p>
       <w:r>
-        <w:t xml:space="preserve">Short answer yes, while the graph below does not appear to show a much difference between different destinations, running a Chi-Squared test rejects that each destination receives the same amount of </w:t>
-      </w:r>
-      <w:r>
         <w:lastRenderedPageBreak/>
-        <w:t>traffic. To run the chi squared test I found how many rides ended in each destination, think the burrows of New York, to find the observed values. For the expected values I divided the total number of rides by the number of possible destinations</w:t>
+        <w:t>Short answer yes, while the graph below does not appear to show a much difference between different destinations, running a Chi-Squared test rejects that each destination receives the same amount of traffic. To run the chi squared test I found how many rides ended in each destination, think the burrows of New York, to find the observed values. For the expected values I divided the total number of rides by the number of possible destinations</w:t>
       </w:r>
       <w:r>
         <w:t>, so every destination had the same number of rides. After running the Chi-Squared test</w:t>
@@ -281,7 +345,7 @@
                     <pic:cNvPicPr/>
                   </pic:nvPicPr>
                   <pic:blipFill>
-                    <a:blip r:embed="rId6">
+                    <a:blip r:embed="rId7">
                       <a:extLst>
                         <a:ext uri="{28A0092B-C50C-407E-A947-70E740481C1C}">
                           <a14:useLocalDpi xmlns:a14="http://schemas.microsoft.com/office/drawing/2010/main" val="0"/>
@@ -378,7 +442,7 @@
                     <pic:cNvPicPr/>
                   </pic:nvPicPr>
                   <pic:blipFill>
-                    <a:blip r:embed="rId7">
+                    <a:blip r:embed="rId8">
                       <a:extLst>
                         <a:ext uri="{28A0092B-C50C-407E-A947-70E740481C1C}">
                           <a14:useLocalDpi xmlns:a14="http://schemas.microsoft.com/office/drawing/2010/main" val="0"/>
@@ -408,6 +472,7 @@
     <w:p>
       <w:pPr>
         <w:rPr>
+          <w:rFonts w:cstheme="minorHAnsi"/>
           <w:b/>
           <w:bCs/>
           <w:sz w:val="24"/>
@@ -416,17 +481,377 @@
       </w:pPr>
       <w:r>
         <w:rPr>
+          <w:rFonts w:cstheme="minorHAnsi"/>
           <w:b/>
           <w:bCs/>
           <w:sz w:val="24"/>
           <w:szCs w:val="24"/>
         </w:rPr>
-        <w:t>Rory’s Section:</w:t>
-      </w:r>
-    </w:p>
-    <w:p>
-      <w:pPr>
-        <w:rPr>
+        <w:lastRenderedPageBreak/>
+        <w:t>Does Uber X / XL / Black / SUV (i.e. 4-6 passenger car types) see more usage than comparable Lyft vehicles?</w:t>
+      </w:r>
+    </w:p>
+    <w:p>
+      <w:pPr>
+        <w:rPr>
+          <w:rFonts w:cstheme="minorHAnsi"/>
+        </w:rPr>
+      </w:pPr>
+      <w:r>
+        <w:rPr>
+          <w:rFonts w:cstheme="minorHAnsi"/>
+        </w:rPr>
+        <w:t>Null hypothesis – Are there any differences/does any Uber car type matter?</w:t>
+      </w:r>
+    </w:p>
+    <w:p>
+      <w:pPr>
+        <w:pStyle w:val="ListParagraph"/>
+        <w:numPr>
+          <w:ilvl w:val="0"/>
+          <w:numId w:val="1"/>
+        </w:numPr>
+        <w:rPr>
+          <w:rFonts w:cstheme="minorHAnsi"/>
+        </w:rPr>
+      </w:pPr>
+      <w:r>
+        <w:rPr>
+          <w:rFonts w:cstheme="minorHAnsi"/>
+        </w:rPr>
+        <w:t xml:space="preserve">NO - If we </w:t>
+      </w:r>
+      <w:proofErr w:type="gramStart"/>
+      <w:r>
+        <w:rPr>
+          <w:rFonts w:cstheme="minorHAnsi"/>
+        </w:rPr>
+        <w:t>take a look</w:t>
+      </w:r>
+      <w:proofErr w:type="gramEnd"/>
+      <w:r>
+        <w:rPr>
+          <w:rFonts w:cstheme="minorHAnsi"/>
+        </w:rPr>
+        <w:t xml:space="preserve"> at distance, we can quickly see that car type does not matter.  They are all showing the same value.</w:t>
+      </w:r>
+    </w:p>
+    <w:p>
+      <w:pPr>
+        <w:pStyle w:val="ListParagraph"/>
+        <w:numPr>
+          <w:ilvl w:val="0"/>
+          <w:numId w:val="1"/>
+        </w:numPr>
+        <w:rPr>
+          <w:rFonts w:cstheme="minorHAnsi"/>
+        </w:rPr>
+      </w:pPr>
+      <w:r>
+        <w:rPr>
+          <w:rFonts w:cstheme="minorHAnsi"/>
+        </w:rPr>
+        <w:t>YES - But, if we look at price, then 2 models show differences with 1 car type showing the largest difference. (based on the data)</w:t>
+      </w:r>
+    </w:p>
+    <w:p>
+      <w:pPr>
+        <w:rPr>
+          <w:rFonts w:cstheme="minorHAnsi"/>
+        </w:rPr>
+      </w:pPr>
+    </w:p>
+    <w:p>
+      <w:pPr>
+        <w:rPr>
+          <w:rFonts w:cstheme="minorHAnsi"/>
+        </w:rPr>
+      </w:pPr>
+      <w:r>
+        <w:rPr>
+          <w:rFonts w:cstheme="minorHAnsi"/>
+        </w:rPr>
+        <w:t>Hurdles:</w:t>
+      </w:r>
+    </w:p>
+    <w:p>
+      <w:pPr>
+        <w:pStyle w:val="ListParagraph"/>
+        <w:numPr>
+          <w:ilvl w:val="0"/>
+          <w:numId w:val="2"/>
+        </w:numPr>
+        <w:rPr>
+          <w:rFonts w:cstheme="minorHAnsi"/>
+        </w:rPr>
+      </w:pPr>
+      <w:r>
+        <w:rPr>
+          <w:rFonts w:cstheme="minorHAnsi"/>
+        </w:rPr>
+        <w:t>Finding good and relevant data- We found data on Kaggle.</w:t>
+      </w:r>
+    </w:p>
+    <w:p>
+      <w:pPr>
+        <w:pStyle w:val="ListParagraph"/>
+        <w:numPr>
+          <w:ilvl w:val="0"/>
+          <w:numId w:val="2"/>
+        </w:numPr>
+        <w:rPr>
+          <w:rFonts w:cstheme="minorHAnsi"/>
+        </w:rPr>
+      </w:pPr>
+      <w:r>
+        <w:rPr>
+          <w:rFonts w:cstheme="minorHAnsi"/>
+        </w:rPr>
+        <w:t>Dataset – 2 months of Uber and Lyft data – Boston, MA (NYC favors Uber heavily)</w:t>
+      </w:r>
+    </w:p>
+    <w:p>
+      <w:pPr>
+        <w:pStyle w:val="ListParagraph"/>
+        <w:numPr>
+          <w:ilvl w:val="0"/>
+          <w:numId w:val="2"/>
+        </w:numPr>
+        <w:rPr>
+          <w:rFonts w:cstheme="minorHAnsi"/>
+        </w:rPr>
+      </w:pPr>
+      <w:r>
+        <w:rPr>
+          <w:rFonts w:cstheme="minorHAnsi"/>
+        </w:rPr>
+        <w:t>Collecting meaningful data… eliminating distance data</w:t>
+      </w:r>
+    </w:p>
+    <w:p>
+      <w:pPr>
+        <w:pStyle w:val="ListParagraph"/>
+        <w:numPr>
+          <w:ilvl w:val="0"/>
+          <w:numId w:val="2"/>
+        </w:numPr>
+        <w:rPr>
+          <w:rFonts w:cstheme="minorHAnsi"/>
+        </w:rPr>
+      </w:pPr>
+      <w:r>
+        <w:rPr>
+          <w:rFonts w:cstheme="minorHAnsi"/>
+        </w:rPr>
+        <w:t>Finding the right comparison points.  We used 4 different car types and eliminated single rider and “shared rides” or “pools” that can skew the data.</w:t>
+      </w:r>
+    </w:p>
+    <w:p>
+      <w:pPr>
+        <w:pStyle w:val="ListParagraph"/>
+        <w:numPr>
+          <w:ilvl w:val="0"/>
+          <w:numId w:val="2"/>
+        </w:numPr>
+        <w:rPr>
+          <w:rFonts w:cstheme="minorHAnsi"/>
+        </w:rPr>
+      </w:pPr>
+      <w:r>
+        <w:rPr>
+          <w:rFonts w:cstheme="minorHAnsi"/>
+        </w:rPr>
+        <w:t>Finding the right order to process the data.  Earlier, smaller datasets worked by simply reading the data, filtering the data and then displaying the chart.  But, as we collected 2 months of data for Boston, we also needed to capture the “mean” and then “Group By” before charting.</w:t>
+      </w:r>
+    </w:p>
+    <w:p>
+      <w:pPr>
+        <w:rPr>
+          <w:rFonts w:cstheme="minorHAnsi"/>
+        </w:rPr>
+      </w:pPr>
+    </w:p>
+    <w:p>
+      <w:pPr>
+        <w:rPr>
+          <w:rFonts w:cstheme="minorHAnsi"/>
+        </w:rPr>
+      </w:pPr>
+      <w:r>
+        <w:rPr>
+          <w:rFonts w:cstheme="minorHAnsi"/>
+        </w:rPr>
+        <w:t>What worked:</w:t>
+      </w:r>
+    </w:p>
+    <w:p>
+      <w:pPr>
+        <w:pStyle w:val="ListParagraph"/>
+        <w:numPr>
+          <w:ilvl w:val="0"/>
+          <w:numId w:val="3"/>
+        </w:numPr>
+        <w:rPr>
+          <w:rFonts w:cstheme="minorHAnsi"/>
+        </w:rPr>
+      </w:pPr>
+      <w:r>
+        <w:rPr>
+          <w:rFonts w:cstheme="minorHAnsi"/>
+        </w:rPr>
+        <w:t xml:space="preserve">Kudos to the Team, Spencer and Adam, for making </w:t>
+      </w:r>
+      <w:proofErr w:type="spellStart"/>
+      <w:r>
+        <w:rPr>
+          <w:rFonts w:cstheme="minorHAnsi"/>
+        </w:rPr>
+        <w:t>Github</w:t>
+      </w:r>
+      <w:proofErr w:type="spellEnd"/>
+      <w:r>
+        <w:rPr>
+          <w:rFonts w:cstheme="minorHAnsi"/>
+        </w:rPr>
+        <w:t xml:space="preserve"> process work for us and for finding relevant data and then combining the Uber and Lyft data so that we could quickly filter and use it including for Statistical Analysis purposes.</w:t>
+      </w:r>
+    </w:p>
+    <w:p>
+      <w:pPr>
+        <w:pStyle w:val="ListParagraph"/>
+        <w:numPr>
+          <w:ilvl w:val="0"/>
+          <w:numId w:val="3"/>
+        </w:numPr>
+        <w:rPr>
+          <w:rFonts w:cstheme="minorHAnsi"/>
+        </w:rPr>
+      </w:pPr>
+      <w:r>
+        <w:rPr>
+          <w:rFonts w:cstheme="minorHAnsi"/>
+        </w:rPr>
+        <w:t>We liked the speed and ease of working with Pandas/</w:t>
+      </w:r>
+      <w:proofErr w:type="spellStart"/>
+      <w:r>
+        <w:rPr>
+          <w:rFonts w:cstheme="minorHAnsi"/>
+        </w:rPr>
+        <w:t>Jupyter</w:t>
+      </w:r>
+      <w:proofErr w:type="spellEnd"/>
+      <w:r>
+        <w:rPr>
+          <w:rFonts w:cstheme="minorHAnsi"/>
+        </w:rPr>
+        <w:t xml:space="preserve"> Notebook.  Errors quickly presented themselves.  We always could view the latest data and the speed was excellent for processing 400,000 rows of data.</w:t>
+      </w:r>
+    </w:p>
+    <w:p>
+      <w:pPr>
+        <w:pStyle w:val="ListParagraph"/>
+        <w:numPr>
+          <w:ilvl w:val="0"/>
+          <w:numId w:val="3"/>
+        </w:numPr>
+        <w:rPr>
+          <w:rFonts w:cstheme="minorHAnsi"/>
+        </w:rPr>
+      </w:pPr>
+      <w:r>
+        <w:rPr>
+          <w:rFonts w:cstheme="minorHAnsi"/>
+        </w:rPr>
+        <w:t xml:space="preserve">We could look at the data and column headings or charts </w:t>
+      </w:r>
+      <w:proofErr w:type="gramStart"/>
+      <w:r>
+        <w:rPr>
+          <w:rFonts w:cstheme="minorHAnsi"/>
+        </w:rPr>
+        <w:t>fairly easily</w:t>
+      </w:r>
+      <w:proofErr w:type="gramEnd"/>
+      <w:r>
+        <w:rPr>
+          <w:rFonts w:cstheme="minorHAnsi"/>
+        </w:rPr>
+        <w:t xml:space="preserve"> and then decide if changes or enhancements were needed.</w:t>
+      </w:r>
+    </w:p>
+    <w:p>
+      <w:pPr>
+        <w:pStyle w:val="ListParagraph"/>
+        <w:numPr>
+          <w:ilvl w:val="0"/>
+          <w:numId w:val="3"/>
+        </w:numPr>
+        <w:rPr>
+          <w:rFonts w:cstheme="minorHAnsi"/>
+        </w:rPr>
+      </w:pPr>
+      <w:r>
+        <w:rPr>
+          <w:rFonts w:cstheme="minorHAnsi"/>
+        </w:rPr>
+        <w:t>Visibly, we can see that there is a “Mean” difference between Uber X and Lyft Lux (8) and then with Uber Black and Lyft Lux Black (4).  With the amount of data that we found, it was difficult to find any differences between groups and these 2 differences are based on Price.</w:t>
+      </w:r>
+    </w:p>
+    <w:p>
+      <w:pPr>
+        <w:pStyle w:val="ListParagraph"/>
+        <w:numPr>
+          <w:ilvl w:val="0"/>
+          <w:numId w:val="3"/>
+        </w:numPr>
+        <w:rPr>
+          <w:rFonts w:cstheme="minorHAnsi"/>
+        </w:rPr>
+      </w:pPr>
+      <w:r>
+        <w:rPr>
+          <w:rFonts w:cstheme="minorHAnsi"/>
+        </w:rPr>
+        <w:t>To conclude, I would say that we should “</w:t>
+      </w:r>
+      <w:r>
+        <w:rPr>
+          <w:rFonts w:cstheme="minorHAnsi"/>
+          <w:b/>
+          <w:bCs/>
+        </w:rPr>
+        <w:t>Reject the Null Hypothesis</w:t>
+      </w:r>
+      <w:r>
+        <w:rPr>
+          <w:rFonts w:cstheme="minorHAnsi"/>
+        </w:rPr>
+        <w:t>” (after using the ANOVA Procedure (i.e. for more than 2 values).  We can visibly see differences based on Price.</w:t>
+      </w:r>
+    </w:p>
+    <w:p>
+      <w:pPr>
+        <w:rPr>
+          <w:rFonts w:ascii="Times New Roman" w:hAnsi="Times New Roman" w:cs="Times New Roman"/>
+          <w:sz w:val="24"/>
+          <w:szCs w:val="24"/>
+        </w:rPr>
+      </w:pPr>
+      <w:r>
+        <w:rPr>
+          <w:rFonts w:ascii="Times New Roman" w:hAnsi="Times New Roman" w:cs="Times New Roman"/>
+          <w:sz w:val="24"/>
+          <w:szCs w:val="24"/>
+        </w:rPr>
+        <w:br w:type="page"/>
+      </w:r>
+    </w:p>
+    <w:p>
+      <w:pPr>
+        <w:pStyle w:val="ListParagraph"/>
+        <w:rPr>
+          <w:rFonts w:cstheme="minorHAnsi"/>
           <w:b/>
           <w:bCs/>
           <w:sz w:val="24"/>
@@ -435,18 +860,59 @@
       </w:pPr>
       <w:r>
         <w:rPr>
+          <w:rFonts w:cstheme="minorHAnsi"/>
           <w:b/>
           <w:bCs/>
+          <w:sz w:val="24"/>
+          <w:szCs w:val="24"/>
+        </w:rPr>
+        <w:lastRenderedPageBreak/>
+        <w:t>Slides</w:t>
+      </w:r>
+      <w:r>
+        <w:rPr>
+          <w:rFonts w:cstheme="minorHAnsi"/>
+          <w:b/>
+          <w:bCs/>
+          <w:sz w:val="24"/>
+          <w:szCs w:val="24"/>
+        </w:rPr>
+        <w:t>:</w:t>
+      </w:r>
+      <w:bookmarkStart w:id="0" w:name="_GoBack"/>
+      <w:bookmarkEnd w:id="0"/>
+    </w:p>
+    <w:p>
+      <w:pPr>
+        <w:pStyle w:val="ListParagraph"/>
+        <w:rPr>
+          <w:rFonts w:ascii="Times New Roman" w:hAnsi="Times New Roman" w:cs="Times New Roman"/>
+          <w:sz w:val="24"/>
+          <w:szCs w:val="24"/>
+        </w:rPr>
+      </w:pPr>
+    </w:p>
+    <w:p>
+      <w:pPr>
+        <w:pStyle w:val="ListParagraph"/>
+        <w:rPr>
+          <w:rFonts w:ascii="Times New Roman" w:hAnsi="Times New Roman" w:cs="Times New Roman"/>
+          <w:sz w:val="24"/>
+          <w:szCs w:val="24"/>
+        </w:rPr>
+      </w:pPr>
+      <w:r>
+        <w:rPr>
+          <w:rFonts w:ascii="Times New Roman" w:hAnsi="Times New Roman" w:cs="Times New Roman"/>
           <w:noProof/>
           <w:sz w:val="24"/>
           <w:szCs w:val="24"/>
         </w:rPr>
-        <w:lastRenderedPageBreak/>
         <w:drawing>
-          <wp:inline distT="0" distB="0" distL="0" distR="0" wp14:anchorId="2C578335" wp14:editId="37FB9D61">
-            <wp:extent cx="5487650" cy="3658433"/>
+          <wp:inline distT="0" distB="0" distL="0" distR="0" wp14:anchorId="76635EC1" wp14:editId="3D0553D2">
+            <wp:extent cx="5943600" cy="3360420"/>
             <wp:effectExtent l="0" t="0" r="0" b="0"/>
-            <wp:docPr id="6" name="Picture 6" descr="A close up of a logo&#10;&#10;Description automatically generated"/>
+            <wp:docPr id="7" name="Picture 7"/>
             <wp:cNvGraphicFramePr>
               <a:graphicFrameLocks xmlns:a="http://schemas.openxmlformats.org/drawingml/2006/main" noChangeAspect="1"/>
             </wp:cNvGraphicFramePr>
@@ -454,17 +920,82 @@
               <a:graphicData uri="http://schemas.openxmlformats.org/drawingml/2006/picture">
                 <pic:pic xmlns:pic="http://schemas.openxmlformats.org/drawingml/2006/picture">
                   <pic:nvPicPr>
-                    <pic:cNvPr id="6" name="price.png"/>
-                    <pic:cNvPicPr/>
+                    <pic:cNvPr id="0" name="Picture 7"/>
+                    <pic:cNvPicPr>
+                      <a:picLocks noChangeAspect="1" noChangeArrowheads="1"/>
+                    </pic:cNvPicPr>
                   </pic:nvPicPr>
                   <pic:blipFill>
-                    <a:blip r:embed="rId8">
+                    <a:blip r:embed="rId9">
                       <a:extLst>
                         <a:ext uri="{28A0092B-C50C-407E-A947-70E740481C1C}">
                           <a14:useLocalDpi xmlns:a14="http://schemas.microsoft.com/office/drawing/2010/main" val="0"/>
                         </a:ext>
                       </a:extLst>
                     </a:blip>
+                    <a:srcRect/>
+                    <a:stretch>
+                      <a:fillRect/>
+                    </a:stretch>
+                  </pic:blipFill>
+                  <pic:spPr bwMode="auto">
+                    <a:xfrm>
+                      <a:off x="0" y="0"/>
+                      <a:ext cx="5943600" cy="3360420"/>
+                    </a:xfrm>
+                    <a:prstGeom prst="rect">
+                      <a:avLst/>
+                    </a:prstGeom>
+                    <a:noFill/>
+                    <a:ln>
+                      <a:noFill/>
+                    </a:ln>
+                  </pic:spPr>
+                </pic:pic>
+              </a:graphicData>
+            </a:graphic>
+          </wp:inline>
+        </w:drawing>
+      </w:r>
+    </w:p>
+    <w:p>
+      <w:pPr>
+        <w:pStyle w:val="ListParagraph"/>
+        <w:rPr>
+          <w:rFonts w:ascii="Times New Roman" w:hAnsi="Times New Roman" w:cs="Times New Roman"/>
+          <w:sz w:val="24"/>
+          <w:szCs w:val="24"/>
+        </w:rPr>
+      </w:pPr>
+    </w:p>
+    <w:p>
+      <w:pPr>
+        <w:rPr>
+          <w:b/>
+          <w:bCs/>
+          <w:sz w:val="24"/>
+          <w:szCs w:val="24"/>
+        </w:rPr>
+      </w:pPr>
+      <w:r>
+        <w:rPr>
+          <w:noProof/>
+        </w:rPr>
+        <w:drawing>
+          <wp:inline distT="0" distB="0" distL="0" distR="0" wp14:anchorId="02C15244" wp14:editId="05F317B4">
+            <wp:extent cx="5943600" cy="3232150"/>
+            <wp:effectExtent l="0" t="0" r="0" b="6350"/>
+            <wp:docPr id="9" name="Picture 9"/>
+            <wp:cNvGraphicFramePr/>
+            <a:graphic xmlns:a="http://schemas.openxmlformats.org/drawingml/2006/main">
+              <a:graphicData uri="http://schemas.openxmlformats.org/drawingml/2006/picture">
+                <pic:pic xmlns:pic="http://schemas.openxmlformats.org/drawingml/2006/picture">
+                  <pic:nvPicPr>
+                    <pic:cNvPr id="2" name="Picture 2"/>
+                    <pic:cNvPicPr/>
+                  </pic:nvPicPr>
+                  <pic:blipFill>
+                    <a:blip r:embed="rId10"/>
                     <a:stretch>
                       <a:fillRect/>
                     </a:stretch>
@@ -472,7 +1003,7 @@
                   <pic:spPr>
                     <a:xfrm>
                       <a:off x="0" y="0"/>
-                      <a:ext cx="5487650" cy="3658433"/>
+                      <a:ext cx="5943600" cy="3232150"/>
                     </a:xfrm>
                     <a:prstGeom prst="rect">
                       <a:avLst/>
@@ -484,58 +1015,6 @@
           </wp:inline>
         </w:drawing>
       </w:r>
-      <w:bookmarkStart w:id="0" w:name="_GoBack"/>
-      <w:r>
-        <w:rPr>
-          <w:b/>
-          <w:bCs/>
-          <w:noProof/>
-          <w:sz w:val="24"/>
-          <w:szCs w:val="24"/>
-        </w:rPr>
-        <w:drawing>
-          <wp:inline distT="0" distB="0" distL="0" distR="0" wp14:anchorId="696B7FD4" wp14:editId="7F7ED9B9">
-            <wp:extent cx="5487650" cy="3658433"/>
-            <wp:effectExtent l="0" t="0" r="0" b="0"/>
-            <wp:docPr id="8" name="Picture 8" descr="A screenshot of a cell phone&#10;&#10;Description automatically generated"/>
-            <wp:cNvGraphicFramePr>
-              <a:graphicFrameLocks xmlns:a="http://schemas.openxmlformats.org/drawingml/2006/main" noChangeAspect="1"/>
-            </wp:cNvGraphicFramePr>
-            <a:graphic xmlns:a="http://schemas.openxmlformats.org/drawingml/2006/main">
-              <a:graphicData uri="http://schemas.openxmlformats.org/drawingml/2006/picture">
-                <pic:pic xmlns:pic="http://schemas.openxmlformats.org/drawingml/2006/picture">
-                  <pic:nvPicPr>
-                    <pic:cNvPr id="8" name="price_distance.png"/>
-                    <pic:cNvPicPr/>
-                  </pic:nvPicPr>
-                  <pic:blipFill>
-                    <a:blip r:embed="rId9">
-                      <a:extLst>
-                        <a:ext uri="{28A0092B-C50C-407E-A947-70E740481C1C}">
-                          <a14:useLocalDpi xmlns:a14="http://schemas.microsoft.com/office/drawing/2010/main" val="0"/>
-                        </a:ext>
-                      </a:extLst>
-                    </a:blip>
-                    <a:stretch>
-                      <a:fillRect/>
-                    </a:stretch>
-                  </pic:blipFill>
-                  <pic:spPr>
-                    <a:xfrm>
-                      <a:off x="0" y="0"/>
-                      <a:ext cx="5487650" cy="3658433"/>
-                    </a:xfrm>
-                    <a:prstGeom prst="rect">
-                      <a:avLst/>
-                    </a:prstGeom>
-                  </pic:spPr>
-                </pic:pic>
-              </a:graphicData>
-            </a:graphic>
-          </wp:inline>
-        </w:drawing>
-      </w:r>
-      <w:bookmarkEnd w:id="0"/>
     </w:p>
     <w:sectPr>
       <w:pgSz w:w="12240" w:h="15840"/>
@@ -545,6 +1024,368 @@
     </w:sectPr>
   </w:body>
 </w:document>
+</file>
+
+<file path=word/numbering.xml><?xml version="1.0" encoding="utf-8"?>
+<w:numbering xmlns:wpc="http://schemas.microsoft.com/office/word/2010/wordprocessingCanvas" xmlns:cx="http://schemas.microsoft.com/office/drawing/2014/chartex" xmlns:cx1="http://schemas.microsoft.com/office/drawing/2015/9/8/chartex" xmlns:cx2="http://schemas.microsoft.com/office/drawing/2015/10/21/chartex" xmlns:cx3="http://schemas.microsoft.com/office/drawing/2016/5/9/chartex" xmlns:cx4="http://schemas.microsoft.com/office/drawing/2016/5/10/chartex" xmlns:cx5="http://schemas.microsoft.com/office/drawing/2016/5/11/chartex" xmlns:cx6="http://schemas.microsoft.com/office/drawing/2016/5/12/chartex" xmlns:cx7="http://schemas.microsoft.com/office/drawing/2016/5/13/chartex" xmlns:cx8="http://schemas.microsoft.com/office/drawing/2016/5/14/chartex" xmlns:mc="http://schemas.openxmlformats.org/markup-compatibility/2006" xmlns:aink="http://schemas.microsoft.com/office/drawing/2016/ink" xmlns:am3d="http://schemas.microsoft.com/office/drawing/2017/model3d" xmlns:o="urn:schemas-microsoft-com:office:office" xmlns:r="http://schemas.openxmlformats.org/officeDocument/2006/relationships" xmlns:m="http://schemas.openxmlformats.org/officeDocument/2006/math" xmlns:v="urn:schemas-microsoft-com:vml" xmlns:wp14="http://schemas.microsoft.com/office/word/2010/wordprocessingDrawing" xmlns:wp="http://schemas.openxmlformats.org/drawingml/2006/wordprocessingDrawing" xmlns:w10="urn:schemas-microsoft-com:office:word" xmlns:w="http://schemas.openxmlformats.org/wordprocessingml/2006/main" xmlns:w14="http://schemas.microsoft.com/office/word/2010/wordml" xmlns:w15="http://schemas.microsoft.com/office/word/2012/wordml" xmlns:w16cid="http://schemas.microsoft.com/office/word/2016/wordml/cid" xmlns:w16se="http://schemas.microsoft.com/office/word/2015/wordml/symex" xmlns:wpg="http://schemas.microsoft.com/office/word/2010/wordprocessingGroup" xmlns:wpi="http://schemas.microsoft.com/office/word/2010/wordprocessingInk" xmlns:wne="http://schemas.microsoft.com/office/word/2006/wordml" xmlns:wps="http://schemas.microsoft.com/office/word/2010/wordprocessingShape" mc:Ignorable="w14 w15 w16se w16cid wp14">
+  <w:abstractNum w:abstractNumId="0" w15:restartNumberingAfterBreak="0">
+    <w:nsid w:val="05C87EEB"/>
+    <w:multiLevelType w:val="hybridMultilevel"/>
+    <w:tmpl w:val="54162D88"/>
+    <w:lvl w:ilvl="0" w:tplc="04090011">
+      <w:start w:val="1"/>
+      <w:numFmt w:val="decimal"/>
+      <w:lvlText w:val="%1)"/>
+      <w:lvlJc w:val="left"/>
+      <w:pPr>
+        <w:ind w:left="720" w:hanging="360"/>
+      </w:pPr>
+    </w:lvl>
+    <w:lvl w:ilvl="1" w:tplc="04090019">
+      <w:start w:val="1"/>
+      <w:numFmt w:val="lowerLetter"/>
+      <w:lvlText w:val="%2."/>
+      <w:lvlJc w:val="left"/>
+      <w:pPr>
+        <w:ind w:left="1440" w:hanging="360"/>
+      </w:pPr>
+    </w:lvl>
+    <w:lvl w:ilvl="2" w:tplc="0409001B">
+      <w:start w:val="1"/>
+      <w:numFmt w:val="lowerRoman"/>
+      <w:lvlText w:val="%3."/>
+      <w:lvlJc w:val="right"/>
+      <w:pPr>
+        <w:ind w:left="2160" w:hanging="180"/>
+      </w:pPr>
+    </w:lvl>
+    <w:lvl w:ilvl="3" w:tplc="0409000F">
+      <w:start w:val="1"/>
+      <w:numFmt w:val="decimal"/>
+      <w:lvlText w:val="%4."/>
+      <w:lvlJc w:val="left"/>
+      <w:pPr>
+        <w:ind w:left="2880" w:hanging="360"/>
+      </w:pPr>
+    </w:lvl>
+    <w:lvl w:ilvl="4" w:tplc="04090019">
+      <w:start w:val="1"/>
+      <w:numFmt w:val="lowerLetter"/>
+      <w:lvlText w:val="%5."/>
+      <w:lvlJc w:val="left"/>
+      <w:pPr>
+        <w:ind w:left="3600" w:hanging="360"/>
+      </w:pPr>
+    </w:lvl>
+    <w:lvl w:ilvl="5" w:tplc="0409001B">
+      <w:start w:val="1"/>
+      <w:numFmt w:val="lowerRoman"/>
+      <w:lvlText w:val="%6."/>
+      <w:lvlJc w:val="right"/>
+      <w:pPr>
+        <w:ind w:left="4320" w:hanging="180"/>
+      </w:pPr>
+    </w:lvl>
+    <w:lvl w:ilvl="6" w:tplc="0409000F">
+      <w:start w:val="1"/>
+      <w:numFmt w:val="decimal"/>
+      <w:lvlText w:val="%7."/>
+      <w:lvlJc w:val="left"/>
+      <w:pPr>
+        <w:ind w:left="5040" w:hanging="360"/>
+      </w:pPr>
+    </w:lvl>
+    <w:lvl w:ilvl="7" w:tplc="04090019">
+      <w:start w:val="1"/>
+      <w:numFmt w:val="lowerLetter"/>
+      <w:lvlText w:val="%8."/>
+      <w:lvlJc w:val="left"/>
+      <w:pPr>
+        <w:ind w:left="5760" w:hanging="360"/>
+      </w:pPr>
+    </w:lvl>
+    <w:lvl w:ilvl="8" w:tplc="0409001B">
+      <w:start w:val="1"/>
+      <w:numFmt w:val="lowerRoman"/>
+      <w:lvlText w:val="%9."/>
+      <w:lvlJc w:val="right"/>
+      <w:pPr>
+        <w:ind w:left="6480" w:hanging="180"/>
+      </w:pPr>
+    </w:lvl>
+  </w:abstractNum>
+  <w:abstractNum w:abstractNumId="1" w15:restartNumberingAfterBreak="0">
+    <w:nsid w:val="34B839B3"/>
+    <w:multiLevelType w:val="hybridMultilevel"/>
+    <w:tmpl w:val="71100D1C"/>
+    <w:lvl w:ilvl="0" w:tplc="04090011">
+      <w:start w:val="1"/>
+      <w:numFmt w:val="decimal"/>
+      <w:lvlText w:val="%1)"/>
+      <w:lvlJc w:val="left"/>
+      <w:pPr>
+        <w:ind w:left="720" w:hanging="360"/>
+      </w:pPr>
+    </w:lvl>
+    <w:lvl w:ilvl="1" w:tplc="04090019">
+      <w:start w:val="1"/>
+      <w:numFmt w:val="lowerLetter"/>
+      <w:lvlText w:val="%2."/>
+      <w:lvlJc w:val="left"/>
+      <w:pPr>
+        <w:ind w:left="1440" w:hanging="360"/>
+      </w:pPr>
+    </w:lvl>
+    <w:lvl w:ilvl="2" w:tplc="0409001B">
+      <w:start w:val="1"/>
+      <w:numFmt w:val="lowerRoman"/>
+      <w:lvlText w:val="%3."/>
+      <w:lvlJc w:val="right"/>
+      <w:pPr>
+        <w:ind w:left="2160" w:hanging="180"/>
+      </w:pPr>
+    </w:lvl>
+    <w:lvl w:ilvl="3" w:tplc="0409000F">
+      <w:start w:val="1"/>
+      <w:numFmt w:val="decimal"/>
+      <w:lvlText w:val="%4."/>
+      <w:lvlJc w:val="left"/>
+      <w:pPr>
+        <w:ind w:left="2880" w:hanging="360"/>
+      </w:pPr>
+    </w:lvl>
+    <w:lvl w:ilvl="4" w:tplc="04090019">
+      <w:start w:val="1"/>
+      <w:numFmt w:val="lowerLetter"/>
+      <w:lvlText w:val="%5."/>
+      <w:lvlJc w:val="left"/>
+      <w:pPr>
+        <w:ind w:left="3600" w:hanging="360"/>
+      </w:pPr>
+    </w:lvl>
+    <w:lvl w:ilvl="5" w:tplc="0409001B">
+      <w:start w:val="1"/>
+      <w:numFmt w:val="lowerRoman"/>
+      <w:lvlText w:val="%6."/>
+      <w:lvlJc w:val="right"/>
+      <w:pPr>
+        <w:ind w:left="4320" w:hanging="180"/>
+      </w:pPr>
+    </w:lvl>
+    <w:lvl w:ilvl="6" w:tplc="0409000F">
+      <w:start w:val="1"/>
+      <w:numFmt w:val="decimal"/>
+      <w:lvlText w:val="%7."/>
+      <w:lvlJc w:val="left"/>
+      <w:pPr>
+        <w:ind w:left="5040" w:hanging="360"/>
+      </w:pPr>
+    </w:lvl>
+    <w:lvl w:ilvl="7" w:tplc="04090019">
+      <w:start w:val="1"/>
+      <w:numFmt w:val="lowerLetter"/>
+      <w:lvlText w:val="%8."/>
+      <w:lvlJc w:val="left"/>
+      <w:pPr>
+        <w:ind w:left="5760" w:hanging="360"/>
+      </w:pPr>
+    </w:lvl>
+    <w:lvl w:ilvl="8" w:tplc="0409001B">
+      <w:start w:val="1"/>
+      <w:numFmt w:val="lowerRoman"/>
+      <w:lvlText w:val="%9."/>
+      <w:lvlJc w:val="right"/>
+      <w:pPr>
+        <w:ind w:left="6480" w:hanging="180"/>
+      </w:pPr>
+    </w:lvl>
+  </w:abstractNum>
+  <w:abstractNum w:abstractNumId="2" w15:restartNumberingAfterBreak="0">
+    <w:nsid w:val="431C582E"/>
+    <w:multiLevelType w:val="hybridMultilevel"/>
+    <w:tmpl w:val="6ED09D86"/>
+    <w:lvl w:ilvl="0" w:tplc="04090001">
+      <w:start w:val="1"/>
+      <w:numFmt w:val="bullet"/>
+      <w:lvlText w:val=""/>
+      <w:lvlJc w:val="left"/>
+      <w:pPr>
+        <w:ind w:left="720" w:hanging="360"/>
+      </w:pPr>
+      <w:rPr>
+        <w:rFonts w:ascii="Symbol" w:hAnsi="Symbol" w:hint="default"/>
+      </w:rPr>
+    </w:lvl>
+    <w:lvl w:ilvl="1" w:tplc="04090003">
+      <w:start w:val="1"/>
+      <w:numFmt w:val="bullet"/>
+      <w:lvlText w:val="o"/>
+      <w:lvlJc w:val="left"/>
+      <w:pPr>
+        <w:ind w:left="1440" w:hanging="360"/>
+      </w:pPr>
+      <w:rPr>
+        <w:rFonts w:ascii="Courier New" w:hAnsi="Courier New" w:cs="Courier New" w:hint="default"/>
+      </w:rPr>
+    </w:lvl>
+    <w:lvl w:ilvl="2" w:tplc="04090005">
+      <w:start w:val="1"/>
+      <w:numFmt w:val="bullet"/>
+      <w:lvlText w:val=""/>
+      <w:lvlJc w:val="left"/>
+      <w:pPr>
+        <w:ind w:left="2160" w:hanging="360"/>
+      </w:pPr>
+      <w:rPr>
+        <w:rFonts w:ascii="Wingdings" w:hAnsi="Wingdings" w:hint="default"/>
+      </w:rPr>
+    </w:lvl>
+    <w:lvl w:ilvl="3" w:tplc="04090001">
+      <w:start w:val="1"/>
+      <w:numFmt w:val="bullet"/>
+      <w:lvlText w:val=""/>
+      <w:lvlJc w:val="left"/>
+      <w:pPr>
+        <w:ind w:left="2880" w:hanging="360"/>
+      </w:pPr>
+      <w:rPr>
+        <w:rFonts w:ascii="Symbol" w:hAnsi="Symbol" w:hint="default"/>
+      </w:rPr>
+    </w:lvl>
+    <w:lvl w:ilvl="4" w:tplc="04090003">
+      <w:start w:val="1"/>
+      <w:numFmt w:val="bullet"/>
+      <w:lvlText w:val="o"/>
+      <w:lvlJc w:val="left"/>
+      <w:pPr>
+        <w:ind w:left="3600" w:hanging="360"/>
+      </w:pPr>
+      <w:rPr>
+        <w:rFonts w:ascii="Courier New" w:hAnsi="Courier New" w:cs="Courier New" w:hint="default"/>
+      </w:rPr>
+    </w:lvl>
+    <w:lvl w:ilvl="5" w:tplc="04090005">
+      <w:start w:val="1"/>
+      <w:numFmt w:val="bullet"/>
+      <w:lvlText w:val=""/>
+      <w:lvlJc w:val="left"/>
+      <w:pPr>
+        <w:ind w:left="4320" w:hanging="360"/>
+      </w:pPr>
+      <w:rPr>
+        <w:rFonts w:ascii="Wingdings" w:hAnsi="Wingdings" w:hint="default"/>
+      </w:rPr>
+    </w:lvl>
+    <w:lvl w:ilvl="6" w:tplc="04090001">
+      <w:start w:val="1"/>
+      <w:numFmt w:val="bullet"/>
+      <w:lvlText w:val=""/>
+      <w:lvlJc w:val="left"/>
+      <w:pPr>
+        <w:ind w:left="5040" w:hanging="360"/>
+      </w:pPr>
+      <w:rPr>
+        <w:rFonts w:ascii="Symbol" w:hAnsi="Symbol" w:hint="default"/>
+      </w:rPr>
+    </w:lvl>
+    <w:lvl w:ilvl="7" w:tplc="04090003">
+      <w:start w:val="1"/>
+      <w:numFmt w:val="bullet"/>
+      <w:lvlText w:val="o"/>
+      <w:lvlJc w:val="left"/>
+      <w:pPr>
+        <w:ind w:left="5760" w:hanging="360"/>
+      </w:pPr>
+      <w:rPr>
+        <w:rFonts w:ascii="Courier New" w:hAnsi="Courier New" w:cs="Courier New" w:hint="default"/>
+      </w:rPr>
+    </w:lvl>
+    <w:lvl w:ilvl="8" w:tplc="04090005">
+      <w:start w:val="1"/>
+      <w:numFmt w:val="bullet"/>
+      <w:lvlText w:val=""/>
+      <w:lvlJc w:val="left"/>
+      <w:pPr>
+        <w:ind w:left="6480" w:hanging="360"/>
+      </w:pPr>
+      <w:rPr>
+        <w:rFonts w:ascii="Wingdings" w:hAnsi="Wingdings" w:hint="default"/>
+      </w:rPr>
+    </w:lvl>
+  </w:abstractNum>
+  <w:num w:numId="1">
+    <w:abstractNumId w:val="0"/>
+    <w:lvlOverride w:ilvl="0">
+      <w:startOverride w:val="1"/>
+    </w:lvlOverride>
+    <w:lvlOverride w:ilvl="1">
+      <w:startOverride w:val="1"/>
+    </w:lvlOverride>
+    <w:lvlOverride w:ilvl="2">
+      <w:startOverride w:val="1"/>
+    </w:lvlOverride>
+    <w:lvlOverride w:ilvl="3">
+      <w:startOverride w:val="1"/>
+    </w:lvlOverride>
+    <w:lvlOverride w:ilvl="4">
+      <w:startOverride w:val="1"/>
+    </w:lvlOverride>
+    <w:lvlOverride w:ilvl="5">
+      <w:startOverride w:val="1"/>
+    </w:lvlOverride>
+    <w:lvlOverride w:ilvl="6">
+      <w:startOverride w:val="1"/>
+    </w:lvlOverride>
+    <w:lvlOverride w:ilvl="7">
+      <w:startOverride w:val="1"/>
+    </w:lvlOverride>
+    <w:lvlOverride w:ilvl="8">
+      <w:startOverride w:val="1"/>
+    </w:lvlOverride>
+  </w:num>
+  <w:num w:numId="2">
+    <w:abstractNumId w:val="2"/>
+    <w:lvlOverride w:ilvl="0"/>
+    <w:lvlOverride w:ilvl="1"/>
+    <w:lvlOverride w:ilvl="2"/>
+    <w:lvlOverride w:ilvl="3"/>
+    <w:lvlOverride w:ilvl="4"/>
+    <w:lvlOverride w:ilvl="5"/>
+    <w:lvlOverride w:ilvl="6"/>
+    <w:lvlOverride w:ilvl="7"/>
+    <w:lvlOverride w:ilvl="8"/>
+  </w:num>
+  <w:num w:numId="3">
+    <w:abstractNumId w:val="1"/>
+    <w:lvlOverride w:ilvl="0">
+      <w:startOverride w:val="1"/>
+    </w:lvlOverride>
+    <w:lvlOverride w:ilvl="1">
+      <w:startOverride w:val="1"/>
+    </w:lvlOverride>
+    <w:lvlOverride w:ilvl="2">
+      <w:startOverride w:val="1"/>
+    </w:lvlOverride>
+    <w:lvlOverride w:ilvl="3">
+      <w:startOverride w:val="1"/>
+    </w:lvlOverride>
+    <w:lvlOverride w:ilvl="4">
+      <w:startOverride w:val="1"/>
+    </w:lvlOverride>
+    <w:lvlOverride w:ilvl="5">
+      <w:startOverride w:val="1"/>
+    </w:lvlOverride>
+    <w:lvlOverride w:ilvl="6">
+      <w:startOverride w:val="1"/>
+    </w:lvlOverride>
+    <w:lvlOverride w:ilvl="7">
+      <w:startOverride w:val="1"/>
+    </w:lvlOverride>
+    <w:lvlOverride w:ilvl="8">
+      <w:startOverride w:val="1"/>
+    </w:lvlOverride>
+  </w:num>
+</w:numbering>
 </file>
 
 <file path=word/styles.xml><?xml version="1.0" encoding="utf-8"?>
@@ -1571,6 +2412,21 @@
       <w:outlineLvl w:val="9"/>
     </w:pPr>
   </w:style>
+  <w:style w:type="paragraph" w:styleId="ListParagraph">
+    <w:name w:val="List Paragraph"/>
+    <w:basedOn w:val="Normal"/>
+    <w:uiPriority w:val="34"/>
+    <w:qFormat/>
+    <w:rsid w:val="008979A7"/>
+    <w:pPr>
+      <w:spacing w:line="256" w:lineRule="auto"/>
+      <w:ind w:left="720"/>
+      <w:contextualSpacing/>
+    </w:pPr>
+    <w:rPr>
+      <w:rFonts w:eastAsiaTheme="minorHAnsi"/>
+    </w:rPr>
+  </w:style>
 </w:styles>
 </file>
 

</xml_diff>